<commit_message>
Minor edits to lab2
</commit_message>
<xml_diff>
--- a/docs/labs/Lab2-zoo/index.docx
+++ b/docs/labs/Lab2-zoo/index.docx
@@ -82,7 +82,7 @@
         </w:p>
       </w:sdtContent>
     </w:sdt>
-    <w:bookmarkStart w:id="24" w:name="bring-with-you"/>
+    <w:bookmarkStart w:id="23" w:name="bring-with-you"/>
     <w:p>
       <w:pPr>
         <w:pStyle w:val="Heading2"/>
@@ -124,21 +124,19 @@
         <w:pStyle w:val="Compact"/>
       </w:pPr>
       <w:r>
-        <w:t xml:space="preserve">Sun screen, hat, and sunglasses. It will - Read the</w:t>
-      </w:r>
-      <w:r>
-        <w:t xml:space="preserve"> </w:t>
-      </w:r>
-      <w:hyperlink r:id="rId20">
-        <w:r>
-          <w:rPr>
-            <w:rStyle w:val="Hyperlink"/>
-          </w:rPr>
-          <w:t xml:space="preserve">Hlimoneko Paper</w:t>
-        </w:r>
-      </w:hyperlink>
-      <w:r>
-        <w:t xml:space="preserve">.</w:t>
+        <w:t xml:space="preserve">Sun screen, hat, and sunglasses. It will be hot and sunny!</w:t>
+      </w:r>
+    </w:p>
+    <w:p>
+      <w:pPr>
+        <w:numPr>
+          <w:ilvl w:val="0"/>
+          <w:numId w:val="1001"/>
+        </w:numPr>
+        <w:pStyle w:val="Compact"/>
+      </w:pPr>
+      <w:r>
+        <w:t xml:space="preserve">Water</w:t>
       </w:r>
     </w:p>
     <w:p>
@@ -171,18 +169,18 @@
                 <wp:inline>
                   <wp:extent cx="5334000" cy="8787063"/>
                   <wp:effectExtent b="0" l="0" r="0" t="0"/>
-                  <wp:docPr descr="" title="" id="22" name="Picture"/>
+                  <wp:docPr descr="" title="" id="21" name="Picture"/>
                   <a:graphic>
                     <a:graphicData uri="http://schemas.openxmlformats.org/drawingml/2006/picture">
                       <pic:pic>
                         <pic:nvPicPr>
-                          <pic:cNvPr descr="../../images/Zoo-Map.png" id="23" name="Picture"/>
+                          <pic:cNvPr descr="../../images/Zoo-Map.png" id="22" name="Picture"/>
                           <pic:cNvPicPr>
                             <a:picLocks noChangeArrowheads="1" noChangeAspect="1"/>
                           </pic:cNvPicPr>
                         </pic:nvPicPr>
                         <pic:blipFill>
-                          <a:blip r:embed="rId21"/>
+                          <a:blip r:embed="rId20"/>
                           <a:stretch>
                             <a:fillRect/>
                           </a:stretch>
@@ -225,8 +223,8 @@
         </w:tc>
       </w:tr>
     </w:tbl>
-    <w:bookmarkEnd w:id="24"/>
-    <w:bookmarkStart w:id="25" w:name="observe-animals"/>
+    <w:bookmarkEnd w:id="23"/>
+    <w:bookmarkStart w:id="24" w:name="observe-animals"/>
     <w:p>
       <w:pPr>
         <w:pStyle w:val="Heading2"/>
@@ -2179,8 +2177,8 @@
         </w:tc>
       </w:tr>
     </w:tbl>
-    <w:bookmarkEnd w:id="25"/>
-    <w:bookmarkStart w:id="31" w:name="focal-observation"/>
+    <w:bookmarkEnd w:id="24"/>
+    <w:bookmarkStart w:id="30" w:name="focal-observation"/>
     <w:p>
       <w:pPr>
         <w:pStyle w:val="Heading1"/>
@@ -2197,7 +2195,7 @@
         <w:t xml:space="preserve">As a group choose an animal to observe.</w:t>
       </w:r>
     </w:p>
-    <w:bookmarkStart w:id="26" w:name="collect-data"/>
+    <w:bookmarkStart w:id="25" w:name="collect-data"/>
     <w:p>
       <w:pPr>
         <w:pStyle w:val="Heading2"/>
@@ -2387,8 +2385,8 @@
         <w:t xml:space="preserve">periodically. Say every hour or half hour, what is your animal doing? Who is nearby?</w:t>
       </w:r>
     </w:p>
-    <w:bookmarkEnd w:id="26"/>
-    <w:bookmarkStart w:id="30" w:name="analysis"/>
+    <w:bookmarkEnd w:id="25"/>
+    <w:bookmarkStart w:id="29" w:name="analysis"/>
     <w:p>
       <w:pPr>
         <w:pStyle w:val="Heading2"/>
@@ -2535,18 +2533,18 @@
                 <wp:inline>
                   <wp:extent cx="4775200" cy="5461000"/>
                   <wp:effectExtent b="0" l="0" r="0" t="0"/>
-                  <wp:docPr descr="" title="" id="28" name="Picture"/>
+                  <wp:docPr descr="" title="" id="27" name="Picture"/>
                   <a:graphic>
                     <a:graphicData uri="http://schemas.openxmlformats.org/drawingml/2006/picture">
                       <pic:pic>
                         <pic:nvPicPr>
-                          <pic:cNvPr descr="../../images/Table4-10.png" id="29" name="Picture"/>
+                          <pic:cNvPr descr="../../images/Table4-10.png" id="28" name="Picture"/>
                           <pic:cNvPicPr>
                             <a:picLocks noChangeArrowheads="1" noChangeAspect="1"/>
                           </pic:cNvPicPr>
                         </pic:nvPicPr>
                         <pic:blipFill>
-                          <a:blip r:embed="rId27"/>
+                          <a:blip r:embed="rId26"/>
                           <a:stretch>
                             <a:fillRect/>
                           </a:stretch>
@@ -2589,9 +2587,9 @@
         </w:tc>
       </w:tr>
     </w:tbl>
+    <w:bookmarkEnd w:id="29"/>
     <w:bookmarkEnd w:id="30"/>
-    <w:bookmarkEnd w:id="31"/>
-    <w:bookmarkStart w:id="33" w:name="report"/>
+    <w:bookmarkStart w:id="32" w:name="report"/>
     <w:p>
       <w:pPr>
         <w:pStyle w:val="Heading1"/>
@@ -2827,7 +2825,7 @@
         <w:t xml:space="preserve">Each lab group member is expected to participate meaningfully in data collection, data analysis, lab report writing, and lab report editing. Please identify a project coordinator for this lab.</w:t>
       </w:r>
     </w:p>
-    <w:bookmarkStart w:id="32" w:name="submit"/>
+    <w:bookmarkStart w:id="31" w:name="submit"/>
     <w:p>
       <w:pPr>
         <w:pStyle w:val="Heading2"/>
@@ -2862,8 +2860,8 @@
         <w:t xml:space="preserve">Clarity of ideas is highly prized in science, which is more obvious when you are concise. Do include any relevant scientific terms (BMR, DMR, etc.), but other than that, use plain, direct language that gets straight to the point and your writing will be stronger.</w:t>
       </w:r>
     </w:p>
+    <w:bookmarkEnd w:id="31"/>
     <w:bookmarkEnd w:id="32"/>
-    <w:bookmarkEnd w:id="33"/>
     <w:sectPr/>
   </w:body>
 </w:document>

</xml_diff>